<commit_message>
Many bugfixes and a README
</commit_message>
<xml_diff>
--- a/Technical Documentation.docx
+++ b/Technical Documentation.docx
@@ -50,41 +50,70 @@
         <w:rPr>
           <w:rFonts w:ascii="Courier New" w:hAnsi="Courier New" w:cs="Courier New"/>
         </w:rPr>
-        <w:t xml:space="preserve">java </w:t>
-      </w:r>
-      <w:proofErr w:type="spellStart"/>
-      <w:r>
-        <w:rPr>
-          <w:rFonts w:ascii="Courier New" w:hAnsi="Courier New" w:cs="Courier New"/>
-        </w:rPr>
-        <w:t>ds_client_test</w:t>
-      </w:r>
-      <w:proofErr w:type="spellEnd"/>
-      <w:r>
-        <w:rPr>
-          <w:rFonts w:ascii="Courier New" w:hAnsi="Courier New" w:cs="Courier New"/>
-        </w:rPr>
-        <w:t xml:space="preserve"> /path/to/ds-system.xml [options]</w:t>
-      </w:r>
-    </w:p>
-    <w:p>
-      <w:pPr>
-        <w:rPr>
-          <w:rFonts w:ascii="Courier New" w:hAnsi="Courier New" w:cs="Courier New"/>
-        </w:rPr>
-      </w:pPr>
-    </w:p>
-    <w:p>
-      <w:pPr>
-        <w:rPr>
-          <w:rFonts w:ascii="Courier New" w:hAnsi="Courier New" w:cs="Courier New"/>
-        </w:rPr>
-      </w:pPr>
-      <w:r>
-        <w:rPr>
-          <w:rFonts w:ascii="Courier New" w:hAnsi="Courier New" w:cs="Courier New"/>
-        </w:rPr>
-        <w:t>/path/to/ds-system.xml is a mandatory argument, the program will not run without it. ds-system.xml will be in the same folder as ds-server.</w:t>
+        <w:t xml:space="preserve">java ds_client_test </w:t>
+      </w:r>
+      <w:r>
+        <w:rPr>
+          <w:rFonts w:ascii="Courier New" w:hAnsi="Courier New" w:cs="Courier New"/>
+        </w:rPr>
+        <w:t>[</w:t>
+      </w:r>
+      <w:r>
+        <w:rPr>
+          <w:rFonts w:ascii="Courier New" w:hAnsi="Courier New" w:cs="Courier New"/>
+        </w:rPr>
+        <w:t>/path/to/ds-system.xml [options]</w:t>
+      </w:r>
+      <w:r>
+        <w:rPr>
+          <w:rFonts w:ascii="Courier New" w:hAnsi="Courier New" w:cs="Courier New"/>
+        </w:rPr>
+        <w:t>]</w:t>
+      </w:r>
+    </w:p>
+    <w:p>
+      <w:pPr>
+        <w:rPr>
+          <w:rFonts w:ascii="Courier New" w:hAnsi="Courier New" w:cs="Courier New"/>
+        </w:rPr>
+      </w:pPr>
+    </w:p>
+    <w:p>
+      <w:pPr>
+        <w:rPr>
+          <w:rFonts w:ascii="Courier New" w:hAnsi="Courier New" w:cs="Courier New"/>
+        </w:rPr>
+      </w:pPr>
+      <w:r>
+        <w:rPr>
+          <w:rFonts w:ascii="Courier New" w:hAnsi="Courier New" w:cs="Courier New"/>
+        </w:rPr>
+        <w:t>/path/to/ds-system.xml is a mandatory argument</w:t>
+      </w:r>
+      <w:r>
+        <w:rPr>
+          <w:rFonts w:ascii="Courier New" w:hAnsi="Courier New" w:cs="Courier New"/>
+        </w:rPr>
+        <w:t xml:space="preserve"> if you are providing further options. </w:t>
+      </w:r>
+      <w:r>
+        <w:rPr>
+          <w:rFonts w:ascii="Courier New" w:hAnsi="Courier New" w:cs="Courier New"/>
+        </w:rPr>
+        <w:t>ds-system.xml will be in the same folder as ds-server.</w:t>
+      </w:r>
+      <w:r>
+        <w:rPr>
+          <w:rFonts w:ascii="Courier New" w:hAnsi="Courier New" w:cs="Courier New"/>
+        </w:rPr>
+        <w:t xml:space="preserve"> </w:t>
+      </w:r>
+      <w:r>
+        <w:rPr>
+          <w:rFonts w:ascii="Courier New" w:hAnsi="Courier New" w:cs="Courier New"/>
+        </w:rPr>
+        <w:br/>
+        <w:t>If no arguments are passed, the default path will be ./ds-system.xml</w:t>
       </w:r>
     </w:p>
     <w:p>
@@ -130,37 +159,52 @@
     </w:p>
     <w:p>
       <w:pPr>
-        <w:rPr>
-          <w:rFonts w:ascii="Courier New" w:hAnsi="Courier New" w:cs="Courier New"/>
-        </w:rPr>
-      </w:pPr>
-    </w:p>
-    <w:p>
-      <w:pPr>
         <w:ind w:left="1440" w:hanging="1440"/>
         <w:rPr>
           <w:rFonts w:ascii="Courier New" w:hAnsi="Courier New" w:cs="Courier New"/>
         </w:rPr>
       </w:pPr>
-      <w:r>
-        <w:rPr>
-          <w:rFonts w:ascii="Courier New" w:hAnsi="Courier New" w:cs="Courier New"/>
-        </w:rPr>
-        <w:t>-p [</w:t>
-      </w:r>
-      <w:proofErr w:type="spellStart"/>
-      <w:r>
-        <w:rPr>
-          <w:rFonts w:ascii="Courier New" w:hAnsi="Courier New" w:cs="Courier New"/>
-        </w:rPr>
-        <w:t>arg</w:t>
-      </w:r>
-      <w:proofErr w:type="spellEnd"/>
-      <w:r>
-        <w:rPr>
-          <w:rFonts w:ascii="Courier New" w:hAnsi="Courier New" w:cs="Courier New"/>
-        </w:rPr>
-        <w:t>]</w:t>
+    </w:p>
+    <w:p>
+      <w:pPr>
+        <w:ind w:left="1440" w:hanging="1440"/>
+        <w:rPr>
+          <w:rFonts w:ascii="Courier New" w:hAnsi="Courier New" w:cs="Courier New"/>
+        </w:rPr>
+      </w:pPr>
+      <w:r>
+        <w:rPr>
+          <w:rFonts w:ascii="Courier New" w:hAnsi="Courier New" w:cs="Courier New"/>
+        </w:rPr>
+        <w:t>-n</w:t>
+      </w:r>
+      <w:r>
+        <w:rPr>
+          <w:rFonts w:ascii="Courier New" w:hAnsi="Courier New" w:cs="Courier New"/>
+        </w:rPr>
+        <w:tab/>
+        <w:t>Newline mode. Appends a \n to each message sent to the server.</w:t>
+      </w:r>
+    </w:p>
+    <w:p>
+      <w:pPr>
+        <w:rPr>
+          <w:rFonts w:ascii="Courier New" w:hAnsi="Courier New" w:cs="Courier New"/>
+        </w:rPr>
+      </w:pPr>
+    </w:p>
+    <w:p>
+      <w:pPr>
+        <w:ind w:left="1440" w:hanging="1440"/>
+        <w:rPr>
+          <w:rFonts w:ascii="Courier New" w:hAnsi="Courier New" w:cs="Courier New"/>
+        </w:rPr>
+      </w:pPr>
+      <w:r>
+        <w:rPr>
+          <w:rFonts w:ascii="Courier New" w:hAnsi="Courier New" w:cs="Courier New"/>
+        </w:rPr>
+        <w:t>-p [arg]</w:t>
       </w:r>
       <w:r>
         <w:rPr>
@@ -196,21 +240,7 @@
         <w:rPr>
           <w:rFonts w:ascii="Courier New" w:hAnsi="Courier New" w:cs="Courier New"/>
         </w:rPr>
-        <w:t>-a [</w:t>
-      </w:r>
-      <w:proofErr w:type="spellStart"/>
-      <w:r>
-        <w:rPr>
-          <w:rFonts w:ascii="Courier New" w:hAnsi="Courier New" w:cs="Courier New"/>
-        </w:rPr>
-        <w:t>arg</w:t>
-      </w:r>
-      <w:proofErr w:type="spellEnd"/>
-      <w:r>
-        <w:rPr>
-          <w:rFonts w:ascii="Courier New" w:hAnsi="Courier New" w:cs="Courier New"/>
-        </w:rPr>
-        <w:t>]</w:t>
+        <w:t>-a [arg]</w:t>
       </w:r>
       <w:r>
         <w:rPr>
@@ -282,21 +312,7 @@
         <w:rPr>
           <w:rFonts w:ascii="Courier New" w:hAnsi="Courier New" w:cs="Courier New"/>
         </w:rPr>
-        <w:t>-path [</w:t>
-      </w:r>
-      <w:proofErr w:type="spellStart"/>
-      <w:r>
-        <w:rPr>
-          <w:rFonts w:ascii="Courier New" w:hAnsi="Courier New" w:cs="Courier New"/>
-        </w:rPr>
-        <w:t>arg</w:t>
-      </w:r>
-      <w:proofErr w:type="spellEnd"/>
-      <w:r>
-        <w:rPr>
-          <w:rFonts w:ascii="Courier New" w:hAnsi="Courier New" w:cs="Courier New"/>
-        </w:rPr>
-        <w:t>]</w:t>
+        <w:t>-path [arg]</w:t>
       </w:r>
       <w:r>
         <w:rPr>
@@ -403,21 +419,7 @@
         <w:rPr>
           <w:rFonts w:ascii="Courier New" w:hAnsi="Courier New" w:cs="Courier New"/>
         </w:rPr>
-        <w:t xml:space="preserve">In short: </w:t>
-      </w:r>
-      <w:proofErr w:type="gramStart"/>
-      <w:r>
-        <w:rPr>
-          <w:rFonts w:ascii="Courier New" w:hAnsi="Courier New" w:cs="Courier New"/>
-        </w:rPr>
-        <w:t>Don’t</w:t>
-      </w:r>
-      <w:proofErr w:type="gramEnd"/>
-      <w:r>
-        <w:rPr>
-          <w:rFonts w:ascii="Courier New" w:hAnsi="Courier New" w:cs="Courier New"/>
-        </w:rPr>
-        <w:t xml:space="preserve"> leave out the -c argument.</w:t>
+        <w:t>In short: Don’t leave out the -c argument.</w:t>
       </w:r>
     </w:p>
     <w:p>
@@ -451,21 +453,7 @@
         <w:rPr>
           <w:rFonts w:ascii="Courier New" w:hAnsi="Courier New" w:cs="Courier New"/>
         </w:rPr>
-        <w:t>-p [</w:t>
-      </w:r>
-      <w:proofErr w:type="spellStart"/>
-      <w:r>
-        <w:rPr>
-          <w:rFonts w:ascii="Courier New" w:hAnsi="Courier New" w:cs="Courier New"/>
-        </w:rPr>
-        <w:t>arg</w:t>
-      </w:r>
-      <w:proofErr w:type="spellEnd"/>
-      <w:r>
-        <w:rPr>
-          <w:rFonts w:ascii="Courier New" w:hAnsi="Courier New" w:cs="Courier New"/>
-        </w:rPr>
-        <w:t>]</w:t>
+        <w:t>-p [arg]</w:t>
       </w:r>
       <w:r>
         <w:rPr>
@@ -578,47 +566,37 @@
         <w:rPr>
           <w:rFonts w:ascii="Courier New" w:hAnsi="Courier New" w:cs="Courier New"/>
         </w:rPr>
-        <w:t xml:space="preserve">The implementation of the all-to-largest algorithm is </w:t>
-      </w:r>
-      <w:proofErr w:type="gramStart"/>
-      <w:r>
-        <w:rPr>
-          <w:rFonts w:ascii="Courier New" w:hAnsi="Courier New" w:cs="Courier New"/>
-        </w:rPr>
-        <w:t>fairly simple</w:t>
-      </w:r>
-      <w:proofErr w:type="gramEnd"/>
-      <w:r>
-        <w:rPr>
-          <w:rFonts w:ascii="Courier New" w:hAnsi="Courier New" w:cs="Courier New"/>
-        </w:rPr>
-        <w:t xml:space="preserve">. Upon receiving a job, it polls ds-server for the list of servers and sends the job to the </w:t>
-      </w:r>
-      <w:r>
-        <w:rPr>
-          <w:rFonts w:ascii="Courier New" w:hAnsi="Courier New" w:cs="Courier New"/>
-        </w:rPr>
-        <w:t xml:space="preserve">largest active server </w:t>
-      </w:r>
-      <w:r>
-        <w:rPr>
-          <w:rFonts w:ascii="Courier New" w:hAnsi="Courier New" w:cs="Courier New"/>
-          <w:i/>
-          <w:iCs/>
-        </w:rPr>
-        <w:t>at the current time</w:t>
-      </w:r>
-      <w:r>
-        <w:rPr>
-          <w:rFonts w:ascii="Courier New" w:hAnsi="Courier New" w:cs="Courier New"/>
-        </w:rPr>
-        <w:t xml:space="preserve">. The difference between the largest server overall and the largest server at the current time is that </w:t>
-      </w:r>
-      <w:r>
-        <w:rPr>
-          <w:rFonts w:ascii="Courier New" w:hAnsi="Courier New" w:cs="Courier New"/>
-        </w:rPr>
-        <w:t>as a server receives more jobs, it will have less resources available, making it functionally smaller. Eventually, when the largest server has enough jobs, it will be considered functionally smaller than a server with less maximum resources, but more available resources.</w:t>
+        <w:t xml:space="preserve">The implementation of the all-to-largest algorithm is fairly simple. Upon receiving </w:t>
+      </w:r>
+      <w:r>
+        <w:rPr>
+          <w:rFonts w:ascii="Courier New" w:hAnsi="Courier New" w:cs="Courier New"/>
+        </w:rPr>
+        <w:t>the first</w:t>
+      </w:r>
+      <w:r>
+        <w:rPr>
+          <w:rFonts w:ascii="Courier New" w:hAnsi="Courier New" w:cs="Courier New"/>
+        </w:rPr>
+        <w:t xml:space="preserve"> job, it polls ds-server for the list of servers </w:t>
+      </w:r>
+      <w:r>
+        <w:rPr>
+          <w:rFonts w:ascii="Courier New" w:hAnsi="Courier New" w:cs="Courier New"/>
+        </w:rPr>
+        <w:t xml:space="preserve">and records which is the largest. </w:t>
+      </w:r>
+      <w:r>
+        <w:rPr>
+          <w:rFonts w:ascii="Courier New" w:hAnsi="Courier New" w:cs="Courier New"/>
+        </w:rPr>
+        <w:t xml:space="preserve">If there are multiple largest servers, the first server lexicographically is chosen. </w:t>
+      </w:r>
+      <w:r>
+        <w:rPr>
+          <w:rFonts w:ascii="Courier New" w:hAnsi="Courier New" w:cs="Courier New"/>
+        </w:rPr>
+        <w:t>This job and all subsequent jobs will be sent to this server.</w:t>
       </w:r>
     </w:p>
     <w:sectPr>

</xml_diff>